<commit_message>
update graph script, analysis of the algorithm in report
</commit_message>
<xml_diff>
--- a/Report_2.docx
+++ b/Report_2.docx
@@ -1346,24 +1346,6 @@
         </w:rPr>
         <w:t>, реализующей алгоритм быстрой сортировки на выше указанных наборах данных.</w:t>
       </w:r>
-    </w:p>
-    <w:p>
-      <w:pPr>
-        <w:autoSpaceDE w:val="0"/>
-        <w:autoSpaceDN w:val="0"/>
-        <w:adjustRightInd w:val="0"/>
-        <w:spacing w:after="0" w:line="360" w:lineRule="auto"/>
-        <w:ind w:left="360"/>
-        <w:contextualSpacing/>
-        <w:jc w:val="both"/>
-        <w:rPr>
-          <w:rFonts w:ascii="Times New Roman" w:hAnsi="Times New Roman" w:cs="Times New Roman"/>
-          <w:color w:val="000000"/>
-          <w:sz w:val="28"/>
-          <w:szCs w:val="28"/>
-          <w:lang w:val="ru-RU"/>
-        </w:rPr>
-      </w:pPr>
     </w:p>
     <w:p>
       <w:pPr>
@@ -1419,7 +1401,7 @@
         <w:autoSpaceDE w:val="0"/>
         <w:autoSpaceDN w:val="0"/>
         <w:adjustRightInd w:val="0"/>
-        <w:spacing w:after="0" w:line="240" w:lineRule="auto"/>
+        <w:spacing w:after="0" w:line="360" w:lineRule="auto"/>
         <w:ind w:left="284" w:hanging="284"/>
         <w:jc w:val="both"/>
         <w:rPr>
@@ -1480,6 +1462,689 @@
           <w:lang w:val="ru-RU"/>
         </w:rPr>
         <w:t>-символику).</w:t>
+      </w:r>
+    </w:p>
+    <w:p>
+      <w:pPr>
+        <w:autoSpaceDE w:val="0"/>
+        <w:autoSpaceDN w:val="0"/>
+        <w:adjustRightInd w:val="0"/>
+        <w:spacing w:after="0" w:line="240" w:lineRule="auto"/>
+        <w:contextualSpacing/>
+        <w:jc w:val="both"/>
+        <w:rPr>
+          <w:rFonts w:ascii="Times New Roman" w:hAnsi="Times New Roman" w:cs="Times New Roman"/>
+          <w:color w:val="000000"/>
+          <w:sz w:val="28"/>
+          <w:szCs w:val="28"/>
+          <w:lang w:val="ru-RU"/>
+        </w:rPr>
+      </w:pPr>
+      <w:r>
+        <w:rPr>
+          <w:rFonts w:ascii="Times New Roman" w:hAnsi="Times New Roman" w:cs="Times New Roman"/>
+          <w:color w:val="000000"/>
+          <w:sz w:val="28"/>
+          <w:szCs w:val="28"/>
+          <w:lang w:val="ru-RU"/>
+        </w:rPr>
+        <w:t xml:space="preserve">Анализ внутреннего цикла показывает, что наибольшее количество операций происходит при выполнении самого глубокого уровня вложенности, где осуществляется основная вычислительная работа алгоритма. В данном случае тройная вложенность циклов приводит к тому, что базовая операция </w:t>
+      </w:r>
+      <w:r>
+        <w:rPr>
+          <w:rFonts w:ascii="Times New Roman" w:hAnsi="Times New Roman" w:cs="Times New Roman"/>
+          <w:color w:val="000000"/>
+          <w:sz w:val="28"/>
+          <w:szCs w:val="28"/>
+          <w:lang w:val="ru-RU"/>
+        </w:rPr>
+        <w:lastRenderedPageBreak/>
+        <w:t>умножения с накоплением суммы выполняется многократно для каждой комбинации индексов.</w:t>
+      </w:r>
+    </w:p>
+    <w:p>
+      <w:pPr>
+        <w:autoSpaceDE w:val="0"/>
+        <w:autoSpaceDN w:val="0"/>
+        <w:adjustRightInd w:val="0"/>
+        <w:spacing w:after="0" w:line="240" w:lineRule="auto"/>
+        <w:contextualSpacing/>
+        <w:jc w:val="both"/>
+        <w:rPr>
+          <w:rFonts w:ascii="Courier New" w:hAnsi="Courier New" w:cs="Courier New"/>
+          <w:color w:val="000000"/>
+          <w:sz w:val="24"/>
+          <w:szCs w:val="24"/>
+        </w:rPr>
+      </w:pPr>
+      <w:r>
+        <w:rPr>
+          <w:rFonts w:ascii="Courier New" w:hAnsi="Courier New" w:cs="Courier New"/>
+          <w:color w:val="000000"/>
+          <w:sz w:val="24"/>
+          <w:szCs w:val="24"/>
+        </w:rPr>
+        <w:t>for (int i = 0; i &lt; size; ++i) {          // n итераций</w:t>
+      </w:r>
+    </w:p>
+    <w:p>
+      <w:pPr>
+        <w:autoSpaceDE w:val="0"/>
+        <w:autoSpaceDN w:val="0"/>
+        <w:adjustRightInd w:val="0"/>
+        <w:spacing w:after="0" w:line="240" w:lineRule="auto"/>
+        <w:contextualSpacing/>
+        <w:jc w:val="both"/>
+        <w:rPr>
+          <w:rFonts w:ascii="Courier New" w:hAnsi="Courier New" w:cs="Courier New"/>
+          <w:color w:val="000000"/>
+          <w:sz w:val="24"/>
+          <w:szCs w:val="24"/>
+        </w:rPr>
+      </w:pPr>
+      <w:r>
+        <w:rPr>
+          <w:rFonts w:ascii="Courier New" w:hAnsi="Courier New" w:cs="Courier New"/>
+          <w:color w:val="000000"/>
+          <w:sz w:val="24"/>
+          <w:szCs w:val="24"/>
+        </w:rPr>
+        <w:t xml:space="preserve">    for (int j = 0; j &lt; size; ++j) {      // n итераций × n = n²</w:t>
+      </w:r>
+    </w:p>
+    <w:p>
+      <w:pPr>
+        <w:autoSpaceDE w:val="0"/>
+        <w:autoSpaceDN w:val="0"/>
+        <w:adjustRightInd w:val="0"/>
+        <w:spacing w:after="0" w:line="240" w:lineRule="auto"/>
+        <w:contextualSpacing/>
+        <w:jc w:val="both"/>
+        <w:rPr>
+          <w:rFonts w:ascii="Courier New" w:hAnsi="Courier New" w:cs="Courier New"/>
+          <w:color w:val="000000"/>
+          <w:sz w:val="24"/>
+          <w:szCs w:val="24"/>
+          <w:lang w:val="ru-RU"/>
+        </w:rPr>
+      </w:pPr>
+      <w:r>
+        <w:rPr>
+          <w:rFonts w:ascii="Courier New" w:hAnsi="Courier New" w:cs="Courier New"/>
+          <w:color w:val="000000"/>
+          <w:sz w:val="24"/>
+          <w:szCs w:val="24"/>
+        </w:rPr>
+        <w:t xml:space="preserve">        int</w:t>
+      </w:r>
+      <w:r>
+        <w:rPr>
+          <w:rFonts w:ascii="Courier New" w:hAnsi="Courier New" w:cs="Courier New"/>
+          <w:color w:val="000000"/>
+          <w:sz w:val="24"/>
+          <w:szCs w:val="24"/>
+          <w:lang w:val="ru-RU"/>
+        </w:rPr>
+        <w:t xml:space="preserve"> </w:t>
+      </w:r>
+      <w:r>
+        <w:rPr>
+          <w:rFonts w:ascii="Courier New" w:hAnsi="Courier New" w:cs="Courier New"/>
+          <w:color w:val="000000"/>
+          <w:sz w:val="24"/>
+          <w:szCs w:val="24"/>
+        </w:rPr>
+        <w:t>sum</w:t>
+      </w:r>
+      <w:r>
+        <w:rPr>
+          <w:rFonts w:ascii="Courier New" w:hAnsi="Courier New" w:cs="Courier New"/>
+          <w:color w:val="000000"/>
+          <w:sz w:val="24"/>
+          <w:szCs w:val="24"/>
+          <w:lang w:val="ru-RU"/>
+        </w:rPr>
+        <w:t xml:space="preserve"> = 0;                       // 1 операция на каждую </w:t>
+      </w:r>
+    </w:p>
+    <w:p>
+      <w:pPr>
+        <w:autoSpaceDE w:val="0"/>
+        <w:autoSpaceDN w:val="0"/>
+        <w:adjustRightInd w:val="0"/>
+        <w:spacing w:after="0" w:line="240" w:lineRule="auto"/>
+        <w:ind w:left="6096"/>
+        <w:contextualSpacing/>
+        <w:jc w:val="both"/>
+        <w:rPr>
+          <w:rFonts w:ascii="Courier New" w:hAnsi="Courier New" w:cs="Courier New"/>
+          <w:color w:val="000000"/>
+          <w:sz w:val="24"/>
+          <w:szCs w:val="24"/>
+          <w:lang w:val="ru-RU"/>
+        </w:rPr>
+      </w:pPr>
+      <w:r>
+        <w:rPr>
+          <w:rFonts w:ascii="Courier New" w:hAnsi="Courier New" w:cs="Courier New"/>
+          <w:color w:val="000000"/>
+          <w:sz w:val="24"/>
+          <w:szCs w:val="24"/>
+          <w:lang w:val="ru-RU"/>
+        </w:rPr>
+        <w:t>пару (</w:t>
+      </w:r>
+      <w:r>
+        <w:rPr>
+          <w:rFonts w:ascii="Courier New" w:hAnsi="Courier New" w:cs="Courier New"/>
+          <w:color w:val="000000"/>
+          <w:sz w:val="24"/>
+          <w:szCs w:val="24"/>
+        </w:rPr>
+        <w:t>i</w:t>
+      </w:r>
+      <w:r>
+        <w:rPr>
+          <w:rFonts w:ascii="Courier New" w:hAnsi="Courier New" w:cs="Courier New"/>
+          <w:color w:val="000000"/>
+          <w:sz w:val="24"/>
+          <w:szCs w:val="24"/>
+          <w:lang w:val="ru-RU"/>
+        </w:rPr>
+        <w:t>,</w:t>
+      </w:r>
+      <w:r>
+        <w:rPr>
+          <w:rFonts w:ascii="Courier New" w:hAnsi="Courier New" w:cs="Courier New"/>
+          <w:color w:val="000000"/>
+          <w:sz w:val="24"/>
+          <w:szCs w:val="24"/>
+        </w:rPr>
+        <w:t>j</w:t>
+      </w:r>
+      <w:r>
+        <w:rPr>
+          <w:rFonts w:ascii="Courier New" w:hAnsi="Courier New" w:cs="Courier New"/>
+          <w:color w:val="000000"/>
+          <w:sz w:val="24"/>
+          <w:szCs w:val="24"/>
+          <w:lang w:val="ru-RU"/>
+        </w:rPr>
+        <w:t>)</w:t>
+      </w:r>
+    </w:p>
+    <w:p>
+      <w:pPr>
+        <w:autoSpaceDE w:val="0"/>
+        <w:autoSpaceDN w:val="0"/>
+        <w:adjustRightInd w:val="0"/>
+        <w:spacing w:after="0" w:line="240" w:lineRule="auto"/>
+        <w:contextualSpacing/>
+        <w:jc w:val="both"/>
+        <w:rPr>
+          <w:rFonts w:ascii="Courier New" w:hAnsi="Courier New" w:cs="Courier New"/>
+          <w:color w:val="000000"/>
+          <w:sz w:val="24"/>
+          <w:szCs w:val="24"/>
+        </w:rPr>
+      </w:pPr>
+      <w:r>
+        <w:rPr>
+          <w:rFonts w:ascii="Courier New" w:hAnsi="Courier New" w:cs="Courier New"/>
+          <w:color w:val="000000"/>
+          <w:sz w:val="24"/>
+          <w:szCs w:val="24"/>
+          <w:lang w:val="ru-RU"/>
+        </w:rPr>
+        <w:t xml:space="preserve">        </w:t>
+      </w:r>
+      <w:r>
+        <w:rPr>
+          <w:rFonts w:ascii="Courier New" w:hAnsi="Courier New" w:cs="Courier New"/>
+          <w:color w:val="000000"/>
+          <w:sz w:val="24"/>
+          <w:szCs w:val="24"/>
+        </w:rPr>
+        <w:t>for (int r = 0; r &lt; size; ++r) {  // n итераций × n² = n³</w:t>
+      </w:r>
+    </w:p>
+    <w:p>
+      <w:pPr>
+        <w:autoSpaceDE w:val="0"/>
+        <w:autoSpaceDN w:val="0"/>
+        <w:adjustRightInd w:val="0"/>
+        <w:spacing w:after="0" w:line="240" w:lineRule="auto"/>
+        <w:contextualSpacing/>
+        <w:jc w:val="both"/>
+        <w:rPr>
+          <w:rFonts w:ascii="Courier New" w:hAnsi="Courier New" w:cs="Courier New"/>
+          <w:color w:val="000000"/>
+          <w:sz w:val="24"/>
+          <w:szCs w:val="24"/>
+          <w:lang w:val="ru-RU"/>
+        </w:rPr>
+      </w:pPr>
+      <w:r>
+        <w:rPr>
+          <w:rFonts w:ascii="Courier New" w:hAnsi="Courier New" w:cs="Courier New"/>
+          <w:color w:val="000000"/>
+          <w:sz w:val="24"/>
+          <w:szCs w:val="24"/>
+          <w:lang w:val="ru-RU"/>
+        </w:rPr>
+        <w:t xml:space="preserve">            </w:t>
+      </w:r>
+      <w:r>
+        <w:rPr>
+          <w:rFonts w:ascii="Courier New" w:hAnsi="Courier New" w:cs="Courier New"/>
+          <w:color w:val="000000"/>
+          <w:sz w:val="24"/>
+          <w:szCs w:val="24"/>
+        </w:rPr>
+        <w:t>sum</w:t>
+      </w:r>
+      <w:r>
+        <w:rPr>
+          <w:rFonts w:ascii="Courier New" w:hAnsi="Courier New" w:cs="Courier New"/>
+          <w:color w:val="000000"/>
+          <w:sz w:val="24"/>
+          <w:szCs w:val="24"/>
+          <w:lang w:val="ru-RU"/>
+        </w:rPr>
+        <w:t xml:space="preserve"> += </w:t>
+      </w:r>
+      <w:r>
+        <w:rPr>
+          <w:rFonts w:ascii="Courier New" w:hAnsi="Courier New" w:cs="Courier New"/>
+          <w:color w:val="000000"/>
+          <w:sz w:val="24"/>
+          <w:szCs w:val="24"/>
+        </w:rPr>
+        <w:t>a</w:t>
+      </w:r>
+      <w:r>
+        <w:rPr>
+          <w:rFonts w:ascii="Courier New" w:hAnsi="Courier New" w:cs="Courier New"/>
+          <w:color w:val="000000"/>
+          <w:sz w:val="24"/>
+          <w:szCs w:val="24"/>
+          <w:lang w:val="ru-RU"/>
+        </w:rPr>
+        <w:t>[</w:t>
+      </w:r>
+      <w:r>
+        <w:rPr>
+          <w:rFonts w:ascii="Courier New" w:hAnsi="Courier New" w:cs="Courier New"/>
+          <w:color w:val="000000"/>
+          <w:sz w:val="24"/>
+          <w:szCs w:val="24"/>
+        </w:rPr>
+        <w:t>i</w:t>
+      </w:r>
+      <w:r>
+        <w:rPr>
+          <w:rFonts w:ascii="Courier New" w:hAnsi="Courier New" w:cs="Courier New"/>
+          <w:color w:val="000000"/>
+          <w:sz w:val="24"/>
+          <w:szCs w:val="24"/>
+          <w:lang w:val="ru-RU"/>
+        </w:rPr>
+        <w:t>][</w:t>
+      </w:r>
+      <w:r>
+        <w:rPr>
+          <w:rFonts w:ascii="Courier New" w:hAnsi="Courier New" w:cs="Courier New"/>
+          <w:color w:val="000000"/>
+          <w:sz w:val="24"/>
+          <w:szCs w:val="24"/>
+        </w:rPr>
+        <w:t>r</w:t>
+      </w:r>
+      <w:r>
+        <w:rPr>
+          <w:rFonts w:ascii="Courier New" w:hAnsi="Courier New" w:cs="Courier New"/>
+          <w:color w:val="000000"/>
+          <w:sz w:val="24"/>
+          <w:szCs w:val="24"/>
+          <w:lang w:val="ru-RU"/>
+        </w:rPr>
+        <w:t xml:space="preserve">] * </w:t>
+      </w:r>
+      <w:r>
+        <w:rPr>
+          <w:rFonts w:ascii="Courier New" w:hAnsi="Courier New" w:cs="Courier New"/>
+          <w:color w:val="000000"/>
+          <w:sz w:val="24"/>
+          <w:szCs w:val="24"/>
+        </w:rPr>
+        <w:t>b</w:t>
+      </w:r>
+      <w:r>
+        <w:rPr>
+          <w:rFonts w:ascii="Courier New" w:hAnsi="Courier New" w:cs="Courier New"/>
+          <w:color w:val="000000"/>
+          <w:sz w:val="24"/>
+          <w:szCs w:val="24"/>
+          <w:lang w:val="ru-RU"/>
+        </w:rPr>
+        <w:t>[</w:t>
+      </w:r>
+      <w:r>
+        <w:rPr>
+          <w:rFonts w:ascii="Courier New" w:hAnsi="Courier New" w:cs="Courier New"/>
+          <w:color w:val="000000"/>
+          <w:sz w:val="24"/>
+          <w:szCs w:val="24"/>
+        </w:rPr>
+        <w:t>r</w:t>
+      </w:r>
+      <w:r>
+        <w:rPr>
+          <w:rFonts w:ascii="Courier New" w:hAnsi="Courier New" w:cs="Courier New"/>
+          <w:color w:val="000000"/>
+          <w:sz w:val="24"/>
+          <w:szCs w:val="24"/>
+          <w:lang w:val="ru-RU"/>
+        </w:rPr>
+        <w:t>][</w:t>
+      </w:r>
+      <w:r>
+        <w:rPr>
+          <w:rFonts w:ascii="Courier New" w:hAnsi="Courier New" w:cs="Courier New"/>
+          <w:color w:val="000000"/>
+          <w:sz w:val="24"/>
+          <w:szCs w:val="24"/>
+        </w:rPr>
+        <w:t>j</w:t>
+      </w:r>
+      <w:r>
+        <w:rPr>
+          <w:rFonts w:ascii="Courier New" w:hAnsi="Courier New" w:cs="Courier New"/>
+          <w:color w:val="000000"/>
+          <w:sz w:val="24"/>
+          <w:szCs w:val="24"/>
+          <w:lang w:val="ru-RU"/>
+        </w:rPr>
+        <w:t xml:space="preserve">];     </w:t>
+      </w:r>
+      <w:r>
+        <w:rPr>
+          <w:rFonts w:ascii="Courier New" w:hAnsi="Courier New" w:cs="Courier New"/>
+          <w:color w:val="000000"/>
+          <w:sz w:val="24"/>
+          <w:szCs w:val="24"/>
+          <w:lang w:val="ru-RU"/>
+        </w:rPr>
+        <w:t xml:space="preserve"> </w:t>
+      </w:r>
+      <w:r>
+        <w:rPr>
+          <w:rFonts w:ascii="Courier New" w:hAnsi="Courier New" w:cs="Courier New"/>
+          <w:color w:val="000000"/>
+          <w:sz w:val="24"/>
+          <w:szCs w:val="24"/>
+          <w:lang w:val="ru-RU"/>
+        </w:rPr>
+        <w:t xml:space="preserve">// 4 операции: 2 чтения, </w:t>
+      </w:r>
+    </w:p>
+    <w:p>
+      <w:pPr>
+        <w:autoSpaceDE w:val="0"/>
+        <w:autoSpaceDN w:val="0"/>
+        <w:adjustRightInd w:val="0"/>
+        <w:spacing w:after="0" w:line="240" w:lineRule="auto"/>
+        <w:ind w:left="5954"/>
+        <w:contextualSpacing/>
+        <w:jc w:val="both"/>
+        <w:rPr>
+          <w:rFonts w:ascii="Courier New" w:hAnsi="Courier New" w:cs="Courier New"/>
+          <w:color w:val="000000"/>
+          <w:sz w:val="24"/>
+          <w:szCs w:val="24"/>
+          <w:lang w:val="ru-RU"/>
+        </w:rPr>
+      </w:pPr>
+      <w:r>
+        <w:rPr>
+          <w:rFonts w:ascii="Courier New" w:hAnsi="Courier New" w:cs="Courier New"/>
+          <w:color w:val="000000"/>
+          <w:sz w:val="24"/>
+          <w:szCs w:val="24"/>
+          <w:lang w:val="ru-RU"/>
+        </w:rPr>
+        <w:t>1 умножение, 1 сложение</w:t>
+      </w:r>
+    </w:p>
+    <w:p>
+      <w:pPr>
+        <w:autoSpaceDE w:val="0"/>
+        <w:autoSpaceDN w:val="0"/>
+        <w:adjustRightInd w:val="0"/>
+        <w:spacing w:after="0" w:line="240" w:lineRule="auto"/>
+        <w:contextualSpacing/>
+        <w:jc w:val="both"/>
+        <w:rPr>
+          <w:rFonts w:ascii="Courier New" w:hAnsi="Courier New" w:cs="Courier New"/>
+          <w:color w:val="000000"/>
+          <w:sz w:val="24"/>
+          <w:szCs w:val="24"/>
+          <w:lang w:val="ru-RU"/>
+        </w:rPr>
+      </w:pPr>
+      <w:r>
+        <w:rPr>
+          <w:rFonts w:ascii="Courier New" w:hAnsi="Courier New" w:cs="Courier New"/>
+          <w:color w:val="000000"/>
+          <w:sz w:val="24"/>
+          <w:szCs w:val="24"/>
+          <w:lang w:val="ru-RU"/>
+        </w:rPr>
+        <w:t xml:space="preserve">        }</w:t>
+      </w:r>
+    </w:p>
+    <w:p>
+      <w:pPr>
+        <w:autoSpaceDE w:val="0"/>
+        <w:autoSpaceDN w:val="0"/>
+        <w:adjustRightInd w:val="0"/>
+        <w:spacing w:after="0" w:line="240" w:lineRule="auto"/>
+        <w:contextualSpacing/>
+        <w:jc w:val="both"/>
+        <w:rPr>
+          <w:rFonts w:ascii="Courier New" w:hAnsi="Courier New" w:cs="Courier New"/>
+          <w:color w:val="000000"/>
+          <w:sz w:val="24"/>
+          <w:szCs w:val="24"/>
+          <w:lang w:val="ru-RU"/>
+        </w:rPr>
+      </w:pPr>
+      <w:r>
+        <w:rPr>
+          <w:rFonts w:ascii="Courier New" w:hAnsi="Courier New" w:cs="Courier New"/>
+          <w:color w:val="000000"/>
+          <w:sz w:val="24"/>
+          <w:szCs w:val="24"/>
+          <w:lang w:val="ru-RU"/>
+        </w:rPr>
+        <w:t xml:space="preserve">        </w:t>
+      </w:r>
+      <w:r>
+        <w:rPr>
+          <w:rFonts w:ascii="Courier New" w:hAnsi="Courier New" w:cs="Courier New"/>
+          <w:color w:val="000000"/>
+          <w:sz w:val="24"/>
+          <w:szCs w:val="24"/>
+        </w:rPr>
+        <w:t>c</w:t>
+      </w:r>
+      <w:r>
+        <w:rPr>
+          <w:rFonts w:ascii="Courier New" w:hAnsi="Courier New" w:cs="Courier New"/>
+          <w:color w:val="000000"/>
+          <w:sz w:val="24"/>
+          <w:szCs w:val="24"/>
+          <w:lang w:val="ru-RU"/>
+        </w:rPr>
+        <w:t>[</w:t>
+      </w:r>
+      <w:r>
+        <w:rPr>
+          <w:rFonts w:ascii="Courier New" w:hAnsi="Courier New" w:cs="Courier New"/>
+          <w:color w:val="000000"/>
+          <w:sz w:val="24"/>
+          <w:szCs w:val="24"/>
+        </w:rPr>
+        <w:t>i</w:t>
+      </w:r>
+      <w:r>
+        <w:rPr>
+          <w:rFonts w:ascii="Courier New" w:hAnsi="Courier New" w:cs="Courier New"/>
+          <w:color w:val="000000"/>
+          <w:sz w:val="24"/>
+          <w:szCs w:val="24"/>
+          <w:lang w:val="ru-RU"/>
+        </w:rPr>
+        <w:t>][</w:t>
+      </w:r>
+      <w:r>
+        <w:rPr>
+          <w:rFonts w:ascii="Courier New" w:hAnsi="Courier New" w:cs="Courier New"/>
+          <w:color w:val="000000"/>
+          <w:sz w:val="24"/>
+          <w:szCs w:val="24"/>
+        </w:rPr>
+        <w:t>j</w:t>
+      </w:r>
+      <w:r>
+        <w:rPr>
+          <w:rFonts w:ascii="Courier New" w:hAnsi="Courier New" w:cs="Courier New"/>
+          <w:color w:val="000000"/>
+          <w:sz w:val="24"/>
+          <w:szCs w:val="24"/>
+          <w:lang w:val="ru-RU"/>
+        </w:rPr>
+        <w:t xml:space="preserve">] = </w:t>
+      </w:r>
+      <w:r>
+        <w:rPr>
+          <w:rFonts w:ascii="Courier New" w:hAnsi="Courier New" w:cs="Courier New"/>
+          <w:color w:val="000000"/>
+          <w:sz w:val="24"/>
+          <w:szCs w:val="24"/>
+        </w:rPr>
+        <w:t>sum</w:t>
+      </w:r>
+      <w:r>
+        <w:rPr>
+          <w:rFonts w:ascii="Courier New" w:hAnsi="Courier New" w:cs="Courier New"/>
+          <w:color w:val="000000"/>
+          <w:sz w:val="24"/>
+          <w:szCs w:val="24"/>
+          <w:lang w:val="ru-RU"/>
+        </w:rPr>
+        <w:t xml:space="preserve">;                    // 1 запись на каждую </w:t>
+      </w:r>
+    </w:p>
+    <w:p>
+      <w:pPr>
+        <w:autoSpaceDE w:val="0"/>
+        <w:autoSpaceDN w:val="0"/>
+        <w:adjustRightInd w:val="0"/>
+        <w:spacing w:after="0" w:line="240" w:lineRule="auto"/>
+        <w:ind w:left="6096"/>
+        <w:contextualSpacing/>
+        <w:jc w:val="both"/>
+        <w:rPr>
+          <w:rFonts w:ascii="Courier New" w:hAnsi="Courier New" w:cs="Courier New"/>
+          <w:color w:val="000000"/>
+          <w:sz w:val="24"/>
+          <w:szCs w:val="24"/>
+          <w:lang w:val="ru-RU"/>
+        </w:rPr>
+      </w:pPr>
+      <w:r>
+        <w:rPr>
+          <w:rFonts w:ascii="Courier New" w:hAnsi="Courier New" w:cs="Courier New"/>
+          <w:color w:val="000000"/>
+          <w:sz w:val="24"/>
+          <w:szCs w:val="24"/>
+          <w:lang w:val="ru-RU"/>
+        </w:rPr>
+        <w:t>пару (</w:t>
+      </w:r>
+      <w:r>
+        <w:rPr>
+          <w:rFonts w:ascii="Courier New" w:hAnsi="Courier New" w:cs="Courier New"/>
+          <w:color w:val="000000"/>
+          <w:sz w:val="24"/>
+          <w:szCs w:val="24"/>
+        </w:rPr>
+        <w:t>i</w:t>
+      </w:r>
+      <w:r>
+        <w:rPr>
+          <w:rFonts w:ascii="Courier New" w:hAnsi="Courier New" w:cs="Courier New"/>
+          <w:color w:val="000000"/>
+          <w:sz w:val="24"/>
+          <w:szCs w:val="24"/>
+          <w:lang w:val="ru-RU"/>
+        </w:rPr>
+        <w:t>,</w:t>
+      </w:r>
+      <w:r>
+        <w:rPr>
+          <w:rFonts w:ascii="Courier New" w:hAnsi="Courier New" w:cs="Courier New"/>
+          <w:color w:val="000000"/>
+          <w:sz w:val="24"/>
+          <w:szCs w:val="24"/>
+        </w:rPr>
+        <w:t>j</w:t>
+      </w:r>
+      <w:r>
+        <w:rPr>
+          <w:rFonts w:ascii="Courier New" w:hAnsi="Courier New" w:cs="Courier New"/>
+          <w:color w:val="000000"/>
+          <w:sz w:val="24"/>
+          <w:szCs w:val="24"/>
+          <w:lang w:val="ru-RU"/>
+        </w:rPr>
+        <w:t>)</w:t>
+      </w:r>
+    </w:p>
+    <w:p>
+      <w:pPr>
+        <w:autoSpaceDE w:val="0"/>
+        <w:autoSpaceDN w:val="0"/>
+        <w:adjustRightInd w:val="0"/>
+        <w:spacing w:after="0" w:line="240" w:lineRule="auto"/>
+        <w:contextualSpacing/>
+        <w:jc w:val="both"/>
+        <w:rPr>
+          <w:rFonts w:ascii="Courier New" w:hAnsi="Courier New" w:cs="Courier New"/>
+          <w:color w:val="000000"/>
+          <w:sz w:val="24"/>
+          <w:szCs w:val="24"/>
+        </w:rPr>
+      </w:pPr>
+      <w:r>
+        <w:rPr>
+          <w:rFonts w:ascii="Courier New" w:hAnsi="Courier New" w:cs="Courier New"/>
+          <w:color w:val="000000"/>
+          <w:sz w:val="24"/>
+          <w:szCs w:val="24"/>
+          <w:lang w:val="ru-RU"/>
+        </w:rPr>
+        <w:t xml:space="preserve">    </w:t>
+      </w:r>
+      <w:r>
+        <w:rPr>
+          <w:rFonts w:ascii="Courier New" w:hAnsi="Courier New" w:cs="Courier New"/>
+          <w:color w:val="000000"/>
+          <w:sz w:val="24"/>
+          <w:szCs w:val="24"/>
+        </w:rPr>
+        <w:t>}</w:t>
       </w:r>
     </w:p>
     <w:p>
@@ -1491,15 +2156,360 @@
         <w:contextualSpacing/>
         <w:jc w:val="both"/>
         <w:rPr>
-          <w:rFonts w:ascii="Times New Roman" w:hAnsi="Times New Roman" w:cs="Times New Roman"/>
-          <w:b/>
-          <w:bCs/>
-          <w:color w:val="000000"/>
-          <w:sz w:val="28"/>
-          <w:szCs w:val="28"/>
-          <w:lang w:val="ru-RU"/>
-        </w:rPr>
-      </w:pPr>
+          <w:rFonts w:ascii="Courier New" w:hAnsi="Courier New" w:cs="Courier New"/>
+          <w:color w:val="000000"/>
+          <w:sz w:val="24"/>
+          <w:szCs w:val="24"/>
+          <w:lang w:val="ru-RU"/>
+        </w:rPr>
+      </w:pPr>
+      <w:r>
+        <w:rPr>
+          <w:rFonts w:ascii="Courier New" w:hAnsi="Courier New" w:cs="Courier New"/>
+          <w:color w:val="000000"/>
+          <w:sz w:val="24"/>
+          <w:szCs w:val="24"/>
+        </w:rPr>
+        <w:t>}</w:t>
+      </w:r>
+    </w:p>
+    <w:p>
+      <w:pPr>
+        <w:autoSpaceDE w:val="0"/>
+        <w:autoSpaceDN w:val="0"/>
+        <w:adjustRightInd w:val="0"/>
+        <w:spacing w:after="0" w:line="360" w:lineRule="auto"/>
+        <w:contextualSpacing/>
+        <w:jc w:val="both"/>
+        <w:rPr>
+          <w:rFonts w:ascii="Times New Roman" w:hAnsi="Times New Roman" w:cs="Times New Roman"/>
+          <w:color w:val="000000"/>
+          <w:sz w:val="28"/>
+          <w:szCs w:val="28"/>
+        </w:rPr>
+      </w:pPr>
+      <w:r>
+        <w:rPr>
+          <w:rFonts w:ascii="Times New Roman" w:hAnsi="Times New Roman" w:cs="Times New Roman"/>
+          <w:color w:val="000000"/>
+          <w:sz w:val="28"/>
+          <w:szCs w:val="28"/>
+          <w:lang w:val="ru-RU"/>
+        </w:rPr>
+        <w:t>Максимальная нагрузка на алгоритм возникает при любых входных данных, поскольку структура вычислений не зависит от значений элементов матриц.</w:t>
+      </w:r>
+    </w:p>
+    <w:p>
+      <w:pPr>
+        <w:autoSpaceDE w:val="0"/>
+        <w:autoSpaceDN w:val="0"/>
+        <w:adjustRightInd w:val="0"/>
+        <w:spacing w:after="0" w:line="360" w:lineRule="auto"/>
+        <w:contextualSpacing/>
+        <w:jc w:val="both"/>
+        <w:rPr>
+          <w:rFonts w:ascii="Times New Roman" w:hAnsi="Times New Roman" w:cs="Times New Roman"/>
+          <w:color w:val="000000"/>
+          <w:sz w:val="28"/>
+          <w:szCs w:val="28"/>
+        </w:rPr>
+      </w:pPr>
+      <w:r>
+        <w:rPr>
+          <w:rFonts w:ascii="Times New Roman" w:hAnsi="Times New Roman" w:cs="Times New Roman"/>
+          <w:color w:val="000000"/>
+          <w:sz w:val="28"/>
+          <w:szCs w:val="28"/>
+          <w:lang w:val="ru-RU"/>
+        </w:rPr>
+        <w:t>Таким образом, в</w:t>
+      </w:r>
+      <w:r>
+        <w:rPr>
+          <w:rFonts w:ascii="Times New Roman" w:hAnsi="Times New Roman" w:cs="Times New Roman"/>
+          <w:color w:val="000000"/>
+          <w:sz w:val="28"/>
+          <w:szCs w:val="28"/>
+          <w:lang w:val="ru-RU"/>
+        </w:rPr>
+        <w:t>ременная сложность алгоритма в наихудшем случае составляет:</w:t>
+      </w:r>
+      <w:r>
+        <w:rPr>
+          <w:rFonts w:ascii="Times New Roman" w:hAnsi="Times New Roman" w:cs="Times New Roman"/>
+          <w:color w:val="000000"/>
+          <w:sz w:val="28"/>
+          <w:szCs w:val="28"/>
+          <w:lang w:val="ru-RU"/>
+        </w:rPr>
+        <w:t xml:space="preserve"> </w:t>
+      </w:r>
+      <w:r>
+        <w:rPr>
+          <w:rFonts w:ascii="Times New Roman" w:hAnsi="Times New Roman" w:cs="Times New Roman"/>
+          <w:i/>
+          <w:iCs/>
+          <w:color w:val="000000"/>
+          <w:sz w:val="28"/>
+          <w:szCs w:val="28"/>
+        </w:rPr>
+        <w:t>W</w:t>
+      </w:r>
+      <w:r>
+        <w:rPr>
+          <w:rFonts w:ascii="Times New Roman" w:hAnsi="Times New Roman" w:cs="Times New Roman"/>
+          <w:i/>
+          <w:iCs/>
+          <w:color w:val="000000"/>
+          <w:sz w:val="28"/>
+          <w:szCs w:val="28"/>
+          <w:lang w:val="ru-RU"/>
+        </w:rPr>
+        <w:t>(</w:t>
+      </w:r>
+      <w:r>
+        <w:rPr>
+          <w:rFonts w:ascii="Times New Roman" w:hAnsi="Times New Roman" w:cs="Times New Roman"/>
+          <w:i/>
+          <w:iCs/>
+          <w:color w:val="000000"/>
+          <w:sz w:val="28"/>
+          <w:szCs w:val="28"/>
+        </w:rPr>
+        <w:t>n</w:t>
+      </w:r>
+      <w:r>
+        <w:rPr>
+          <w:rFonts w:ascii="Times New Roman" w:hAnsi="Times New Roman" w:cs="Times New Roman"/>
+          <w:i/>
+          <w:iCs/>
+          <w:color w:val="000000"/>
+          <w:sz w:val="28"/>
+          <w:szCs w:val="28"/>
+          <w:lang w:val="ru-RU"/>
+        </w:rPr>
+        <w:t>)</w:t>
+      </w:r>
+      <w:r>
+        <w:rPr>
+          <w:rFonts w:ascii="Times New Roman" w:hAnsi="Times New Roman" w:cs="Times New Roman"/>
+          <w:i/>
+          <w:iCs/>
+          <w:color w:val="000000"/>
+          <w:sz w:val="28"/>
+          <w:szCs w:val="28"/>
+          <w:lang w:val="ru-RU"/>
+        </w:rPr>
+        <w:t xml:space="preserve"> = </w:t>
+      </w:r>
+      <w:r>
+        <w:rPr>
+          <w:rFonts w:ascii="Times New Roman" w:hAnsi="Times New Roman" w:cs="Times New Roman"/>
+          <w:i/>
+          <w:iCs/>
+          <w:color w:val="000000"/>
+          <w:sz w:val="28"/>
+          <w:szCs w:val="28"/>
+        </w:rPr>
+        <w:t>n</w:t>
+      </w:r>
+      <w:r>
+        <w:rPr>
+          <w:rFonts w:ascii="Times New Roman" w:hAnsi="Times New Roman" w:cs="Times New Roman"/>
+          <w:i/>
+          <w:iCs/>
+          <w:color w:val="000000"/>
+          <w:sz w:val="28"/>
+          <w:szCs w:val="28"/>
+          <w:lang w:val="ru-RU"/>
+        </w:rPr>
+        <w:t xml:space="preserve"> * </w:t>
+      </w:r>
+      <w:r>
+        <w:rPr>
+          <w:rFonts w:ascii="Times New Roman" w:hAnsi="Times New Roman" w:cs="Times New Roman"/>
+          <w:i/>
+          <w:iCs/>
+          <w:color w:val="000000"/>
+          <w:sz w:val="28"/>
+          <w:szCs w:val="28"/>
+        </w:rPr>
+        <w:t>n</w:t>
+      </w:r>
+      <w:r>
+        <w:rPr>
+          <w:rFonts w:ascii="Times New Roman" w:hAnsi="Times New Roman" w:cs="Times New Roman"/>
+          <w:i/>
+          <w:iCs/>
+          <w:color w:val="000000"/>
+          <w:sz w:val="28"/>
+          <w:szCs w:val="28"/>
+          <w:lang w:val="ru-RU"/>
+        </w:rPr>
+        <w:t xml:space="preserve"> * </w:t>
+      </w:r>
+      <w:r>
+        <w:rPr>
+          <w:rFonts w:ascii="Times New Roman" w:hAnsi="Times New Roman" w:cs="Times New Roman"/>
+          <w:i/>
+          <w:iCs/>
+          <w:color w:val="000000"/>
+          <w:sz w:val="28"/>
+          <w:szCs w:val="28"/>
+        </w:rPr>
+        <w:t>n</w:t>
+      </w:r>
+      <w:r>
+        <w:rPr>
+          <w:rFonts w:ascii="Times New Roman" w:hAnsi="Times New Roman" w:cs="Times New Roman"/>
+          <w:i/>
+          <w:iCs/>
+          <w:color w:val="000000"/>
+          <w:sz w:val="28"/>
+          <w:szCs w:val="28"/>
+          <w:lang w:val="ru-RU"/>
+        </w:rPr>
+        <w:t xml:space="preserve"> = </w:t>
+      </w:r>
+      <w:r>
+        <w:rPr>
+          <w:rFonts w:ascii="Times New Roman" w:hAnsi="Times New Roman" w:cs="Times New Roman"/>
+          <w:i/>
+          <w:iCs/>
+          <w:color w:val="000000"/>
+          <w:sz w:val="28"/>
+          <w:szCs w:val="28"/>
+        </w:rPr>
+        <w:t>O</w:t>
+      </w:r>
+      <w:r>
+        <w:rPr>
+          <w:rFonts w:ascii="Times New Roman" w:hAnsi="Times New Roman" w:cs="Times New Roman"/>
+          <w:i/>
+          <w:iCs/>
+          <w:color w:val="000000"/>
+          <w:sz w:val="28"/>
+          <w:szCs w:val="28"/>
+          <w:lang w:val="ru-RU"/>
+        </w:rPr>
+        <w:t>(</w:t>
+      </w:r>
+      <w:r>
+        <w:rPr>
+          <w:rFonts w:ascii="Times New Roman" w:hAnsi="Times New Roman" w:cs="Times New Roman"/>
+          <w:i/>
+          <w:iCs/>
+          <w:color w:val="000000"/>
+          <w:sz w:val="28"/>
+          <w:szCs w:val="28"/>
+        </w:rPr>
+        <w:t>n</w:t>
+      </w:r>
+      <w:r>
+        <w:rPr>
+          <w:rFonts w:ascii="Times New Roman" w:hAnsi="Times New Roman" w:cs="Times New Roman"/>
+          <w:i/>
+          <w:iCs/>
+          <w:color w:val="000000"/>
+          <w:sz w:val="28"/>
+          <w:szCs w:val="28"/>
+          <w:vertAlign w:val="superscript"/>
+          <w:lang w:val="ru-RU"/>
+        </w:rPr>
+        <w:t>3</w:t>
+      </w:r>
+      <w:r>
+        <w:rPr>
+          <w:rFonts w:ascii="Times New Roman" w:hAnsi="Times New Roman" w:cs="Times New Roman"/>
+          <w:i/>
+          <w:iCs/>
+          <w:color w:val="000000"/>
+          <w:sz w:val="28"/>
+          <w:szCs w:val="28"/>
+          <w:lang w:val="ru-RU"/>
+        </w:rPr>
+        <w:t>)</w:t>
+      </w:r>
+      <w:r>
+        <w:rPr>
+          <w:rFonts w:ascii="Times New Roman" w:hAnsi="Times New Roman" w:cs="Times New Roman"/>
+          <w:color w:val="000000"/>
+          <w:sz w:val="28"/>
+          <w:szCs w:val="28"/>
+          <w:lang w:val="ru-RU"/>
+        </w:rPr>
+        <w:t>.</w:t>
+      </w:r>
+    </w:p>
+    <w:p>
+      <w:pPr>
+        <w:autoSpaceDE w:val="0"/>
+        <w:autoSpaceDN w:val="0"/>
+        <w:adjustRightInd w:val="0"/>
+        <w:spacing w:after="0" w:line="360" w:lineRule="auto"/>
+        <w:contextualSpacing/>
+        <w:jc w:val="both"/>
+        <w:rPr>
+          <w:rFonts w:ascii="Times New Roman" w:hAnsi="Times New Roman" w:cs="Times New Roman"/>
+          <w:color w:val="000000"/>
+          <w:sz w:val="28"/>
+          <w:szCs w:val="28"/>
+          <w:lang w:val="ru-RU"/>
+        </w:rPr>
+      </w:pPr>
+      <w:r>
+        <w:rPr>
+          <w:rFonts w:ascii="Times New Roman" w:hAnsi="Times New Roman" w:cs="Times New Roman"/>
+          <w:color w:val="000000"/>
+          <w:sz w:val="28"/>
+          <w:szCs w:val="28"/>
+          <w:lang w:val="ru-RU"/>
+        </w:rPr>
+        <w:t xml:space="preserve">В </w:t>
+      </w:r>
+      <w:r>
+        <w:rPr>
+          <w:rFonts w:ascii="Times New Roman" w:hAnsi="Times New Roman" w:cs="Times New Roman"/>
+          <w:color w:val="000000"/>
+          <w:sz w:val="28"/>
+          <w:szCs w:val="28"/>
+          <w:lang w:val="ru-RU"/>
+        </w:rPr>
+        <w:t xml:space="preserve">отличие от многих других алгоритмов, здесь нет "худшего" или "лучшего" случая. Алгоритм всегда выполняет одинаковое количество операций независимо от значений в матрицах. Три вложенных цикла гарантируют, что мы всегда сделаем ровно </w:t>
+      </w:r>
+      <w:r>
+        <w:rPr>
+          <w:rFonts w:ascii="Times New Roman" w:hAnsi="Times New Roman" w:cs="Times New Roman"/>
+          <w:i/>
+          <w:iCs/>
+          <w:color w:val="000000"/>
+          <w:sz w:val="28"/>
+          <w:szCs w:val="28"/>
+        </w:rPr>
+        <w:t>n</w:t>
+      </w:r>
+      <w:r>
+        <w:rPr>
+          <w:rFonts w:ascii="Times New Roman" w:hAnsi="Times New Roman" w:cs="Times New Roman"/>
+          <w:i/>
+          <w:iCs/>
+          <w:color w:val="000000"/>
+          <w:sz w:val="28"/>
+          <w:szCs w:val="28"/>
+          <w:lang w:val="ru-RU"/>
+        </w:rPr>
+        <w:t>³</w:t>
+      </w:r>
+      <w:r>
+        <w:rPr>
+          <w:rFonts w:ascii="Times New Roman" w:hAnsi="Times New Roman" w:cs="Times New Roman"/>
+          <w:color w:val="000000"/>
+          <w:sz w:val="28"/>
+          <w:szCs w:val="28"/>
+          <w:lang w:val="ru-RU"/>
+        </w:rPr>
+        <w:t xml:space="preserve"> основных операций.</w:t>
+      </w:r>
     </w:p>
     <w:p>
       <w:pPr>
@@ -1534,7 +2544,6 @@
           <w:szCs w:val="28"/>
           <w:lang w:val="ru-RU"/>
         </w:rPr>
-        <w:lastRenderedPageBreak/>
         <w:t>Оцени</w:t>
       </w:r>
       <w:r>
@@ -1596,6 +2605,77 @@
           <w:lang w:val="ru-RU"/>
         </w:rPr>
         <w:t xml:space="preserve"> времени выполнения программы от размера матриц, сравнив полученный результат с теоретической оценкой.</w:t>
+      </w:r>
+    </w:p>
+    <w:p>
+      <w:pPr>
+        <w:autoSpaceDE w:val="0"/>
+        <w:autoSpaceDN w:val="0"/>
+        <w:adjustRightInd w:val="0"/>
+        <w:spacing w:after="0" w:line="360" w:lineRule="auto"/>
+        <w:jc w:val="both"/>
+        <w:rPr>
+          <w:rFonts w:ascii="Times New Roman" w:hAnsi="Times New Roman" w:cs="Times New Roman"/>
+          <w:color w:val="000000"/>
+          <w:sz w:val="28"/>
+          <w:szCs w:val="28"/>
+          <w:lang w:val="ru-RU"/>
+        </w:rPr>
+      </w:pPr>
+      <w:r>
+        <w:rPr>
+          <w:rFonts w:ascii="Times New Roman" w:hAnsi="Times New Roman" w:cs="Times New Roman"/>
+          <w:color w:val="000000"/>
+          <w:sz w:val="28"/>
+          <w:szCs w:val="28"/>
+          <w:lang w:val="ru-RU"/>
+        </w:rPr>
+        <w:t xml:space="preserve">Как показал анализ алгоритмической сложности, количество операций растет пропорционально </w:t>
+      </w:r>
+      <w:r>
+        <w:rPr>
+          <w:rFonts w:ascii="Times New Roman" w:hAnsi="Times New Roman" w:cs="Times New Roman"/>
+          <w:color w:val="000000"/>
+          <w:sz w:val="28"/>
+          <w:szCs w:val="28"/>
+        </w:rPr>
+        <w:t>n</w:t>
+      </w:r>
+      <w:r>
+        <w:rPr>
+          <w:rFonts w:ascii="Times New Roman" w:hAnsi="Times New Roman" w:cs="Times New Roman"/>
+          <w:color w:val="000000"/>
+          <w:sz w:val="28"/>
+          <w:szCs w:val="28"/>
+          <w:lang w:val="ru-RU"/>
+        </w:rPr>
+        <w:t>³. Время выполнения рассчитывается по формуле:</w:t>
+      </w:r>
+    </w:p>
+    <w:p>
+      <w:pPr>
+        <w:autoSpaceDE w:val="0"/>
+        <w:autoSpaceDN w:val="0"/>
+        <w:adjustRightInd w:val="0"/>
+        <w:spacing w:after="0" w:line="360" w:lineRule="auto"/>
+        <w:jc w:val="center"/>
+        <w:rPr>
+          <w:rFonts w:ascii="Times New Roman" w:hAnsi="Times New Roman" w:cs="Times New Roman"/>
+          <w:color w:val="000000"/>
+          <w:sz w:val="28"/>
+          <w:szCs w:val="28"/>
+          <w:lang w:val="ru-RU"/>
+        </w:rPr>
+      </w:pPr>
+      <w:r>
+        <w:rPr>
+          <w:rFonts w:ascii="Times New Roman" w:hAnsi="Times New Roman" w:cs="Times New Roman"/>
+          <w:color w:val="000000"/>
+          <w:sz w:val="28"/>
+          <w:szCs w:val="28"/>
+          <w:lang w:val="ru-RU"/>
+        </w:rPr>
+        <w:t>Время = (n³ × 10 тактов) / (2.5 × 10⁹ тактов/секунду)</w:t>
       </w:r>
     </w:p>
     <w:p>
@@ -1607,6 +2687,985 @@
         <w:autoSpaceDN w:val="0"/>
         <w:adjustRightInd w:val="0"/>
         <w:spacing w:after="0" w:line="360" w:lineRule="auto"/>
+        <w:jc w:val="both"/>
+        <w:rPr>
+          <w:rFonts w:ascii="Times New Roman" w:hAnsi="Times New Roman" w:cs="Times New Roman"/>
+          <w:color w:val="000000"/>
+          <w:sz w:val="28"/>
+          <w:szCs w:val="28"/>
+          <w:lang w:val="ru-RU"/>
+        </w:rPr>
+      </w:pPr>
+      <w:r>
+        <w:rPr>
+          <w:rFonts w:ascii="Times New Roman" w:hAnsi="Times New Roman" w:cs="Times New Roman"/>
+          <w:color w:val="000000"/>
+          <w:sz w:val="28"/>
+          <w:szCs w:val="28"/>
+          <w:lang w:val="ru-RU"/>
+        </w:rPr>
+        <w:t xml:space="preserve">На основе </w:t>
+      </w:r>
+      <w:r>
+        <w:rPr>
+          <w:rFonts w:ascii="Times New Roman" w:hAnsi="Times New Roman" w:cs="Times New Roman"/>
+          <w:color w:val="000000"/>
+          <w:sz w:val="28"/>
+          <w:szCs w:val="28"/>
+          <w:lang w:val="ru-RU"/>
+        </w:rPr>
+        <w:t xml:space="preserve">описанного выше </w:t>
+      </w:r>
+      <w:r>
+        <w:rPr>
+          <w:rFonts w:ascii="Times New Roman" w:hAnsi="Times New Roman" w:cs="Times New Roman"/>
+          <w:color w:val="000000"/>
+          <w:sz w:val="28"/>
+          <w:szCs w:val="28"/>
+          <w:lang w:val="ru-RU"/>
+        </w:rPr>
+        <w:t>можно составить следующую таблицу примерного времени выполнения:</w:t>
+      </w:r>
+    </w:p>
+    <w:p>
+      <w:pPr>
+        <w:spacing w:after="160" w:line="278" w:lineRule="auto"/>
+        <w:rPr>
+          <w:rFonts w:ascii="Times New Roman" w:hAnsi="Times New Roman" w:cs="Times New Roman"/>
+          <w:color w:val="000000"/>
+          <w:sz w:val="28"/>
+          <w:szCs w:val="28"/>
+          <w:lang w:val="ru-RU"/>
+        </w:rPr>
+      </w:pPr>
+      <w:r>
+        <w:rPr>
+          <w:rFonts w:ascii="Times New Roman" w:hAnsi="Times New Roman" w:cs="Times New Roman"/>
+          <w:color w:val="000000"/>
+          <w:sz w:val="28"/>
+          <w:szCs w:val="28"/>
+          <w:lang w:val="ru-RU"/>
+        </w:rPr>
+        <w:br w:type="page"/>
+      </w:r>
+    </w:p>
+    <w:tbl>
+      <w:tblPr>
+        <w:tblStyle w:val="ad"/>
+        <w:tblW w:w="0" w:type="auto"/>
+        <w:tblLook w:val="04A0" w:firstRow="1" w:lastRow="0" w:firstColumn="1" w:lastColumn="0" w:noHBand="0" w:noVBand="1"/>
+      </w:tblPr>
+      <w:tblGrid>
+        <w:gridCol w:w="3115"/>
+        <w:gridCol w:w="3115"/>
+        <w:gridCol w:w="3115"/>
+      </w:tblGrid>
+      <w:tr>
+        <w:trPr>
+          <w:trHeight w:val="483"/>
+        </w:trPr>
+        <w:tc>
+          <w:tcPr>
+            <w:tcW w:w="3115" w:type="dxa"/>
+            <w:vAlign w:val="center"/>
+          </w:tcPr>
+          <w:p>
+            <w:pPr>
+              <w:tabs>
+                <w:tab w:val="num" w:pos="0"/>
+              </w:tabs>
+              <w:autoSpaceDE w:val="0"/>
+              <w:autoSpaceDN w:val="0"/>
+              <w:adjustRightInd w:val="0"/>
+              <w:spacing w:after="0" w:line="360" w:lineRule="auto"/>
+              <w:jc w:val="center"/>
+              <w:rPr>
+                <w:rFonts w:ascii="Times New Roman" w:hAnsi="Times New Roman" w:cs="Times New Roman"/>
+                <w:color w:val="000000"/>
+                <w:sz w:val="28"/>
+                <w:szCs w:val="28"/>
+                <w:lang w:val="ru-RU"/>
+              </w:rPr>
+            </w:pPr>
+            <w:r>
+              <w:rPr>
+                <w:rFonts w:ascii="Times New Roman" w:hAnsi="Times New Roman" w:cs="Times New Roman"/>
+                <w:color w:val="000000"/>
+                <w:sz w:val="28"/>
+                <w:szCs w:val="28"/>
+                <w:lang w:val="ru-RU"/>
+              </w:rPr>
+              <w:lastRenderedPageBreak/>
+              <w:t>Размер матрицы (</w:t>
+            </w:r>
+            <w:r>
+              <w:rPr>
+                <w:rFonts w:ascii="Times New Roman" w:hAnsi="Times New Roman" w:cs="Times New Roman"/>
+                <w:color w:val="000000"/>
+                <w:sz w:val="28"/>
+                <w:szCs w:val="28"/>
+              </w:rPr>
+              <w:t>NxN</w:t>
+            </w:r>
+            <w:r>
+              <w:rPr>
+                <w:rFonts w:ascii="Times New Roman" w:hAnsi="Times New Roman" w:cs="Times New Roman"/>
+                <w:color w:val="000000"/>
+                <w:sz w:val="28"/>
+                <w:szCs w:val="28"/>
+                <w:lang w:val="ru-RU"/>
+              </w:rPr>
+              <w:t>)</w:t>
+            </w:r>
+          </w:p>
+        </w:tc>
+        <w:tc>
+          <w:tcPr>
+            <w:tcW w:w="3115" w:type="dxa"/>
+            <w:vAlign w:val="center"/>
+          </w:tcPr>
+          <w:p>
+            <w:pPr>
+              <w:tabs>
+                <w:tab w:val="num" w:pos="0"/>
+              </w:tabs>
+              <w:autoSpaceDE w:val="0"/>
+              <w:autoSpaceDN w:val="0"/>
+              <w:adjustRightInd w:val="0"/>
+              <w:spacing w:after="0" w:line="360" w:lineRule="auto"/>
+              <w:jc w:val="center"/>
+              <w:rPr>
+                <w:rFonts w:ascii="Times New Roman" w:hAnsi="Times New Roman" w:cs="Times New Roman"/>
+                <w:color w:val="000000"/>
+                <w:sz w:val="28"/>
+                <w:szCs w:val="28"/>
+              </w:rPr>
+            </w:pPr>
+            <w:r>
+              <w:rPr>
+                <w:rFonts w:ascii="Times New Roman" w:hAnsi="Times New Roman" w:cs="Times New Roman"/>
+                <w:color w:val="000000"/>
+                <w:sz w:val="28"/>
+                <w:szCs w:val="28"/>
+              </w:rPr>
+              <w:t>Количество операций</w:t>
+            </w:r>
+          </w:p>
+        </w:tc>
+        <w:tc>
+          <w:tcPr>
+            <w:tcW w:w="3115" w:type="dxa"/>
+            <w:vAlign w:val="center"/>
+          </w:tcPr>
+          <w:p>
+            <w:pPr>
+              <w:tabs>
+                <w:tab w:val="num" w:pos="0"/>
+              </w:tabs>
+              <w:autoSpaceDE w:val="0"/>
+              <w:autoSpaceDN w:val="0"/>
+              <w:adjustRightInd w:val="0"/>
+              <w:spacing w:after="0" w:line="360" w:lineRule="auto"/>
+              <w:jc w:val="center"/>
+              <w:rPr>
+                <w:rFonts w:ascii="Times New Roman" w:hAnsi="Times New Roman" w:cs="Times New Roman"/>
+                <w:color w:val="000000"/>
+                <w:sz w:val="28"/>
+                <w:szCs w:val="28"/>
+                <w:lang w:val="ru-RU"/>
+              </w:rPr>
+            </w:pPr>
+            <w:r>
+              <w:rPr>
+                <w:rFonts w:ascii="Times New Roman" w:hAnsi="Times New Roman" w:cs="Times New Roman"/>
+                <w:color w:val="000000"/>
+                <w:sz w:val="28"/>
+                <w:szCs w:val="28"/>
+              </w:rPr>
+              <w:t>Примерное время выполнения</w:t>
+            </w:r>
+          </w:p>
+        </w:tc>
+      </w:tr>
+      <w:tr>
+        <w:trPr>
+          <w:trHeight w:val="483"/>
+        </w:trPr>
+        <w:tc>
+          <w:tcPr>
+            <w:tcW w:w="3115" w:type="dxa"/>
+            <w:vAlign w:val="center"/>
+          </w:tcPr>
+          <w:p>
+            <w:pPr>
+              <w:tabs>
+                <w:tab w:val="num" w:pos="0"/>
+              </w:tabs>
+              <w:autoSpaceDE w:val="0"/>
+              <w:autoSpaceDN w:val="0"/>
+              <w:adjustRightInd w:val="0"/>
+              <w:spacing w:after="0" w:line="360" w:lineRule="auto"/>
+              <w:jc w:val="center"/>
+              <w:rPr>
+                <w:rFonts w:ascii="Times New Roman" w:hAnsi="Times New Roman" w:cs="Times New Roman"/>
+                <w:color w:val="000000"/>
+                <w:sz w:val="28"/>
+                <w:szCs w:val="28"/>
+                <w:lang w:val="ru-RU"/>
+              </w:rPr>
+            </w:pPr>
+            <w:r>
+              <w:rPr>
+                <w:rFonts w:ascii="Times New Roman" w:hAnsi="Times New Roman" w:cs="Times New Roman"/>
+                <w:color w:val="000000"/>
+                <w:sz w:val="28"/>
+                <w:szCs w:val="28"/>
+                <w:lang w:val="ru-RU"/>
+              </w:rPr>
+              <w:t>100х100</w:t>
+            </w:r>
+          </w:p>
+        </w:tc>
+        <w:tc>
+          <w:tcPr>
+            <w:tcW w:w="3115" w:type="dxa"/>
+            <w:vAlign w:val="center"/>
+          </w:tcPr>
+          <w:p>
+            <w:pPr>
+              <w:tabs>
+                <w:tab w:val="num" w:pos="0"/>
+              </w:tabs>
+              <w:autoSpaceDE w:val="0"/>
+              <w:autoSpaceDN w:val="0"/>
+              <w:adjustRightInd w:val="0"/>
+              <w:spacing w:after="0" w:line="360" w:lineRule="auto"/>
+              <w:jc w:val="center"/>
+              <w:rPr>
+                <w:rFonts w:ascii="Times New Roman" w:hAnsi="Times New Roman" w:cs="Times New Roman"/>
+                <w:color w:val="000000"/>
+                <w:sz w:val="28"/>
+                <w:szCs w:val="28"/>
+                <w:lang w:val="ru-RU"/>
+              </w:rPr>
+            </w:pPr>
+            <w:r>
+              <w:rPr>
+                <w:rFonts w:ascii="Times New Roman" w:hAnsi="Times New Roman" w:cs="Times New Roman"/>
+                <w:color w:val="000000"/>
+                <w:sz w:val="28"/>
+                <w:szCs w:val="28"/>
+              </w:rPr>
+              <w:t>1 000 000</w:t>
+            </w:r>
+          </w:p>
+        </w:tc>
+        <w:tc>
+          <w:tcPr>
+            <w:tcW w:w="3115" w:type="dxa"/>
+            <w:vAlign w:val="center"/>
+          </w:tcPr>
+          <w:p>
+            <w:pPr>
+              <w:tabs>
+                <w:tab w:val="num" w:pos="0"/>
+              </w:tabs>
+              <w:autoSpaceDE w:val="0"/>
+              <w:autoSpaceDN w:val="0"/>
+              <w:adjustRightInd w:val="0"/>
+              <w:spacing w:after="0" w:line="360" w:lineRule="auto"/>
+              <w:jc w:val="center"/>
+              <w:rPr>
+                <w:rFonts w:ascii="Times New Roman" w:hAnsi="Times New Roman" w:cs="Times New Roman"/>
+                <w:color w:val="000000"/>
+                <w:sz w:val="28"/>
+                <w:szCs w:val="28"/>
+                <w:lang w:val="ru-RU"/>
+              </w:rPr>
+            </w:pPr>
+            <w:r>
+              <w:rPr>
+                <w:rFonts w:ascii="Times New Roman" w:hAnsi="Times New Roman" w:cs="Times New Roman"/>
+                <w:color w:val="000000"/>
+                <w:sz w:val="28"/>
+                <w:szCs w:val="28"/>
+              </w:rPr>
+              <w:t>~0.01 секунды</w:t>
+            </w:r>
+          </w:p>
+        </w:tc>
+      </w:tr>
+      <w:tr>
+        <w:trPr>
+          <w:trHeight w:val="483"/>
+        </w:trPr>
+        <w:tc>
+          <w:tcPr>
+            <w:tcW w:w="3115" w:type="dxa"/>
+            <w:vAlign w:val="center"/>
+          </w:tcPr>
+          <w:p>
+            <w:pPr>
+              <w:tabs>
+                <w:tab w:val="num" w:pos="0"/>
+              </w:tabs>
+              <w:autoSpaceDE w:val="0"/>
+              <w:autoSpaceDN w:val="0"/>
+              <w:adjustRightInd w:val="0"/>
+              <w:spacing w:after="0" w:line="360" w:lineRule="auto"/>
+              <w:jc w:val="center"/>
+              <w:rPr>
+                <w:rFonts w:ascii="Times New Roman" w:hAnsi="Times New Roman" w:cs="Times New Roman"/>
+                <w:color w:val="000000"/>
+                <w:sz w:val="28"/>
+                <w:szCs w:val="28"/>
+                <w:lang w:val="ru-RU"/>
+              </w:rPr>
+            </w:pPr>
+            <w:r>
+              <w:rPr>
+                <w:rFonts w:ascii="Times New Roman" w:hAnsi="Times New Roman" w:cs="Times New Roman"/>
+                <w:color w:val="000000"/>
+                <w:sz w:val="28"/>
+                <w:szCs w:val="28"/>
+                <w:lang w:val="ru-RU"/>
+              </w:rPr>
+              <w:t>200х200</w:t>
+            </w:r>
+          </w:p>
+        </w:tc>
+        <w:tc>
+          <w:tcPr>
+            <w:tcW w:w="3115" w:type="dxa"/>
+            <w:vAlign w:val="center"/>
+          </w:tcPr>
+          <w:p>
+            <w:pPr>
+              <w:tabs>
+                <w:tab w:val="num" w:pos="0"/>
+              </w:tabs>
+              <w:autoSpaceDE w:val="0"/>
+              <w:autoSpaceDN w:val="0"/>
+              <w:adjustRightInd w:val="0"/>
+              <w:spacing w:after="0" w:line="360" w:lineRule="auto"/>
+              <w:jc w:val="center"/>
+              <w:rPr>
+                <w:rFonts w:ascii="Times New Roman" w:hAnsi="Times New Roman" w:cs="Times New Roman"/>
+                <w:color w:val="000000"/>
+                <w:sz w:val="28"/>
+                <w:szCs w:val="28"/>
+                <w:lang w:val="ru-RU"/>
+              </w:rPr>
+            </w:pPr>
+            <w:r>
+              <w:rPr>
+                <w:rFonts w:ascii="Times New Roman" w:hAnsi="Times New Roman" w:cs="Times New Roman"/>
+                <w:color w:val="000000"/>
+                <w:sz w:val="28"/>
+                <w:szCs w:val="28"/>
+              </w:rPr>
+              <w:t>8 000 000</w:t>
+            </w:r>
+          </w:p>
+        </w:tc>
+        <w:tc>
+          <w:tcPr>
+            <w:tcW w:w="3115" w:type="dxa"/>
+            <w:vAlign w:val="center"/>
+          </w:tcPr>
+          <w:p>
+            <w:pPr>
+              <w:tabs>
+                <w:tab w:val="num" w:pos="0"/>
+              </w:tabs>
+              <w:autoSpaceDE w:val="0"/>
+              <w:autoSpaceDN w:val="0"/>
+              <w:adjustRightInd w:val="0"/>
+              <w:spacing w:after="0" w:line="360" w:lineRule="auto"/>
+              <w:jc w:val="center"/>
+              <w:rPr>
+                <w:rFonts w:ascii="Times New Roman" w:hAnsi="Times New Roman" w:cs="Times New Roman"/>
+                <w:color w:val="000000"/>
+                <w:sz w:val="28"/>
+                <w:szCs w:val="28"/>
+                <w:lang w:val="ru-RU"/>
+              </w:rPr>
+            </w:pPr>
+            <w:r>
+              <w:rPr>
+                <w:rFonts w:ascii="Times New Roman" w:hAnsi="Times New Roman" w:cs="Times New Roman"/>
+                <w:color w:val="000000"/>
+                <w:sz w:val="28"/>
+                <w:szCs w:val="28"/>
+              </w:rPr>
+              <w:t>~0.08 секунды</w:t>
+            </w:r>
+          </w:p>
+        </w:tc>
+      </w:tr>
+      <w:tr>
+        <w:trPr>
+          <w:trHeight w:val="483"/>
+        </w:trPr>
+        <w:tc>
+          <w:tcPr>
+            <w:tcW w:w="3115" w:type="dxa"/>
+            <w:vAlign w:val="center"/>
+          </w:tcPr>
+          <w:p>
+            <w:pPr>
+              <w:tabs>
+                <w:tab w:val="num" w:pos="0"/>
+              </w:tabs>
+              <w:autoSpaceDE w:val="0"/>
+              <w:autoSpaceDN w:val="0"/>
+              <w:adjustRightInd w:val="0"/>
+              <w:spacing w:after="0" w:line="360" w:lineRule="auto"/>
+              <w:jc w:val="center"/>
+              <w:rPr>
+                <w:rFonts w:ascii="Times New Roman" w:hAnsi="Times New Roman" w:cs="Times New Roman"/>
+                <w:color w:val="000000"/>
+                <w:sz w:val="28"/>
+                <w:szCs w:val="28"/>
+                <w:lang w:val="ru-RU"/>
+              </w:rPr>
+            </w:pPr>
+            <w:r>
+              <w:rPr>
+                <w:rFonts w:ascii="Times New Roman" w:hAnsi="Times New Roman" w:cs="Times New Roman"/>
+                <w:color w:val="000000"/>
+                <w:sz w:val="28"/>
+                <w:szCs w:val="28"/>
+                <w:lang w:val="ru-RU"/>
+              </w:rPr>
+              <w:t>400х400</w:t>
+            </w:r>
+          </w:p>
+        </w:tc>
+        <w:tc>
+          <w:tcPr>
+            <w:tcW w:w="3115" w:type="dxa"/>
+            <w:vAlign w:val="center"/>
+          </w:tcPr>
+          <w:p>
+            <w:pPr>
+              <w:tabs>
+                <w:tab w:val="num" w:pos="0"/>
+              </w:tabs>
+              <w:autoSpaceDE w:val="0"/>
+              <w:autoSpaceDN w:val="0"/>
+              <w:adjustRightInd w:val="0"/>
+              <w:spacing w:after="0" w:line="360" w:lineRule="auto"/>
+              <w:jc w:val="center"/>
+              <w:rPr>
+                <w:rFonts w:ascii="Times New Roman" w:hAnsi="Times New Roman" w:cs="Times New Roman"/>
+                <w:color w:val="000000"/>
+                <w:sz w:val="28"/>
+                <w:szCs w:val="28"/>
+                <w:lang w:val="ru-RU"/>
+              </w:rPr>
+            </w:pPr>
+            <w:r>
+              <w:rPr>
+                <w:rFonts w:ascii="Times New Roman" w:hAnsi="Times New Roman" w:cs="Times New Roman"/>
+                <w:color w:val="000000"/>
+                <w:sz w:val="28"/>
+                <w:szCs w:val="28"/>
+              </w:rPr>
+              <w:t>64 000 000</w:t>
+            </w:r>
+          </w:p>
+        </w:tc>
+        <w:tc>
+          <w:tcPr>
+            <w:tcW w:w="3115" w:type="dxa"/>
+            <w:vAlign w:val="center"/>
+          </w:tcPr>
+          <w:p>
+            <w:pPr>
+              <w:tabs>
+                <w:tab w:val="num" w:pos="0"/>
+              </w:tabs>
+              <w:autoSpaceDE w:val="0"/>
+              <w:autoSpaceDN w:val="0"/>
+              <w:adjustRightInd w:val="0"/>
+              <w:spacing w:after="0" w:line="360" w:lineRule="auto"/>
+              <w:jc w:val="center"/>
+              <w:rPr>
+                <w:rFonts w:ascii="Times New Roman" w:hAnsi="Times New Roman" w:cs="Times New Roman"/>
+                <w:color w:val="000000"/>
+                <w:sz w:val="28"/>
+                <w:szCs w:val="28"/>
+                <w:lang w:val="ru-RU"/>
+              </w:rPr>
+            </w:pPr>
+            <w:r>
+              <w:rPr>
+                <w:rFonts w:ascii="Times New Roman" w:hAnsi="Times New Roman" w:cs="Times New Roman"/>
+                <w:color w:val="000000"/>
+                <w:sz w:val="28"/>
+                <w:szCs w:val="28"/>
+              </w:rPr>
+              <w:t>~0.64 секунды</w:t>
+            </w:r>
+          </w:p>
+        </w:tc>
+      </w:tr>
+      <w:tr>
+        <w:trPr>
+          <w:trHeight w:val="483"/>
+        </w:trPr>
+        <w:tc>
+          <w:tcPr>
+            <w:tcW w:w="3115" w:type="dxa"/>
+            <w:vAlign w:val="center"/>
+          </w:tcPr>
+          <w:p>
+            <w:pPr>
+              <w:tabs>
+                <w:tab w:val="num" w:pos="0"/>
+              </w:tabs>
+              <w:autoSpaceDE w:val="0"/>
+              <w:autoSpaceDN w:val="0"/>
+              <w:adjustRightInd w:val="0"/>
+              <w:spacing w:after="0" w:line="360" w:lineRule="auto"/>
+              <w:jc w:val="center"/>
+              <w:rPr>
+                <w:rFonts w:ascii="Times New Roman" w:hAnsi="Times New Roman" w:cs="Times New Roman"/>
+                <w:color w:val="000000"/>
+                <w:sz w:val="28"/>
+                <w:szCs w:val="28"/>
+                <w:lang w:val="ru-RU"/>
+              </w:rPr>
+            </w:pPr>
+            <w:r>
+              <w:rPr>
+                <w:rFonts w:ascii="Times New Roman" w:hAnsi="Times New Roman" w:cs="Times New Roman"/>
+                <w:color w:val="000000"/>
+                <w:sz w:val="28"/>
+                <w:szCs w:val="28"/>
+                <w:lang w:val="ru-RU"/>
+              </w:rPr>
+              <w:t>1000х1000</w:t>
+            </w:r>
+          </w:p>
+        </w:tc>
+        <w:tc>
+          <w:tcPr>
+            <w:tcW w:w="3115" w:type="dxa"/>
+            <w:vAlign w:val="center"/>
+          </w:tcPr>
+          <w:p>
+            <w:pPr>
+              <w:tabs>
+                <w:tab w:val="num" w:pos="0"/>
+              </w:tabs>
+              <w:autoSpaceDE w:val="0"/>
+              <w:autoSpaceDN w:val="0"/>
+              <w:adjustRightInd w:val="0"/>
+              <w:spacing w:after="0" w:line="360" w:lineRule="auto"/>
+              <w:jc w:val="center"/>
+              <w:rPr>
+                <w:rFonts w:ascii="Times New Roman" w:hAnsi="Times New Roman" w:cs="Times New Roman"/>
+                <w:color w:val="000000"/>
+                <w:sz w:val="28"/>
+                <w:szCs w:val="28"/>
+                <w:lang w:val="ru-RU"/>
+              </w:rPr>
+            </w:pPr>
+            <w:r>
+              <w:rPr>
+                <w:rFonts w:ascii="Times New Roman" w:hAnsi="Times New Roman" w:cs="Times New Roman"/>
+                <w:color w:val="000000"/>
+                <w:sz w:val="28"/>
+                <w:szCs w:val="28"/>
+              </w:rPr>
+              <w:t>1 000 000</w:t>
+            </w:r>
+            <w:r>
+              <w:rPr>
+                <w:rFonts w:ascii="Times New Roman" w:hAnsi="Times New Roman" w:cs="Times New Roman"/>
+                <w:color w:val="000000"/>
+                <w:sz w:val="28"/>
+                <w:szCs w:val="28"/>
+              </w:rPr>
+              <w:t> </w:t>
+            </w:r>
+            <w:r>
+              <w:rPr>
+                <w:rFonts w:ascii="Times New Roman" w:hAnsi="Times New Roman" w:cs="Times New Roman"/>
+                <w:color w:val="000000"/>
+                <w:sz w:val="28"/>
+                <w:szCs w:val="28"/>
+              </w:rPr>
+              <w:t>000</w:t>
+            </w:r>
+          </w:p>
+        </w:tc>
+        <w:tc>
+          <w:tcPr>
+            <w:tcW w:w="3115" w:type="dxa"/>
+            <w:vAlign w:val="center"/>
+          </w:tcPr>
+          <w:p>
+            <w:pPr>
+              <w:autoSpaceDE w:val="0"/>
+              <w:autoSpaceDN w:val="0"/>
+              <w:adjustRightInd w:val="0"/>
+              <w:spacing w:after="0" w:line="360" w:lineRule="auto"/>
+              <w:jc w:val="center"/>
+              <w:rPr>
+                <w:rFonts w:ascii="Times New Roman" w:hAnsi="Times New Roman" w:cs="Times New Roman"/>
+                <w:color w:val="000000"/>
+                <w:sz w:val="28"/>
+                <w:szCs w:val="28"/>
+                <w:lang w:val="ru-RU"/>
+              </w:rPr>
+            </w:pPr>
+            <w:r>
+              <w:rPr>
+                <w:rFonts w:ascii="Times New Roman" w:hAnsi="Times New Roman" w:cs="Times New Roman"/>
+                <w:color w:val="000000"/>
+                <w:sz w:val="28"/>
+                <w:szCs w:val="28"/>
+                <w:lang w:val="ru-RU"/>
+              </w:rPr>
+              <w:t>~8 секунд</w:t>
+            </w:r>
+          </w:p>
+        </w:tc>
+      </w:tr>
+      <w:tr>
+        <w:trPr>
+          <w:trHeight w:val="483"/>
+        </w:trPr>
+        <w:tc>
+          <w:tcPr>
+            <w:tcW w:w="3115" w:type="dxa"/>
+            <w:vAlign w:val="center"/>
+          </w:tcPr>
+          <w:p>
+            <w:pPr>
+              <w:tabs>
+                <w:tab w:val="num" w:pos="0"/>
+              </w:tabs>
+              <w:autoSpaceDE w:val="0"/>
+              <w:autoSpaceDN w:val="0"/>
+              <w:adjustRightInd w:val="0"/>
+              <w:spacing w:after="0" w:line="360" w:lineRule="auto"/>
+              <w:jc w:val="center"/>
+              <w:rPr>
+                <w:rFonts w:ascii="Times New Roman" w:hAnsi="Times New Roman" w:cs="Times New Roman"/>
+                <w:color w:val="000000"/>
+                <w:sz w:val="28"/>
+                <w:szCs w:val="28"/>
+                <w:lang w:val="ru-RU"/>
+              </w:rPr>
+            </w:pPr>
+            <w:r>
+              <w:rPr>
+                <w:rFonts w:ascii="Times New Roman" w:hAnsi="Times New Roman" w:cs="Times New Roman"/>
+                <w:color w:val="000000"/>
+                <w:sz w:val="28"/>
+                <w:szCs w:val="28"/>
+                <w:lang w:val="ru-RU"/>
+              </w:rPr>
+              <w:t>2000х2000</w:t>
+            </w:r>
+          </w:p>
+        </w:tc>
+        <w:tc>
+          <w:tcPr>
+            <w:tcW w:w="3115" w:type="dxa"/>
+            <w:vAlign w:val="center"/>
+          </w:tcPr>
+          <w:p>
+            <w:pPr>
+              <w:tabs>
+                <w:tab w:val="num" w:pos="0"/>
+              </w:tabs>
+              <w:autoSpaceDE w:val="0"/>
+              <w:autoSpaceDN w:val="0"/>
+              <w:adjustRightInd w:val="0"/>
+              <w:spacing w:after="0" w:line="360" w:lineRule="auto"/>
+              <w:jc w:val="center"/>
+              <w:rPr>
+                <w:rFonts w:ascii="Times New Roman" w:hAnsi="Times New Roman" w:cs="Times New Roman"/>
+                <w:color w:val="000000"/>
+                <w:sz w:val="28"/>
+                <w:szCs w:val="28"/>
+                <w:lang w:val="ru-RU"/>
+              </w:rPr>
+            </w:pPr>
+            <w:r>
+              <w:rPr>
+                <w:rFonts w:ascii="Times New Roman" w:hAnsi="Times New Roman" w:cs="Times New Roman"/>
+                <w:color w:val="000000"/>
+                <w:sz w:val="28"/>
+                <w:szCs w:val="28"/>
+              </w:rPr>
+              <w:t>8 000 000 000</w:t>
+            </w:r>
+          </w:p>
+        </w:tc>
+        <w:tc>
+          <w:tcPr>
+            <w:tcW w:w="3115" w:type="dxa"/>
+            <w:vAlign w:val="center"/>
+          </w:tcPr>
+          <w:p>
+            <w:pPr>
+              <w:tabs>
+                <w:tab w:val="num" w:pos="0"/>
+              </w:tabs>
+              <w:autoSpaceDE w:val="0"/>
+              <w:autoSpaceDN w:val="0"/>
+              <w:adjustRightInd w:val="0"/>
+              <w:spacing w:after="0" w:line="360" w:lineRule="auto"/>
+              <w:jc w:val="center"/>
+              <w:rPr>
+                <w:rFonts w:ascii="Times New Roman" w:hAnsi="Times New Roman" w:cs="Times New Roman"/>
+                <w:color w:val="000000"/>
+                <w:sz w:val="28"/>
+                <w:szCs w:val="28"/>
+                <w:lang w:val="ru-RU"/>
+              </w:rPr>
+            </w:pPr>
+            <w:r>
+              <w:rPr>
+                <w:rFonts w:ascii="Times New Roman" w:hAnsi="Times New Roman" w:cs="Times New Roman"/>
+                <w:color w:val="000000"/>
+                <w:sz w:val="28"/>
+                <w:szCs w:val="28"/>
+              </w:rPr>
+              <w:t>~64 секунды</w:t>
+            </w:r>
+          </w:p>
+        </w:tc>
+      </w:tr>
+      <w:tr>
+        <w:trPr>
+          <w:trHeight w:val="483"/>
+        </w:trPr>
+        <w:tc>
+          <w:tcPr>
+            <w:tcW w:w="3115" w:type="dxa"/>
+            <w:vAlign w:val="center"/>
+          </w:tcPr>
+          <w:p>
+            <w:pPr>
+              <w:tabs>
+                <w:tab w:val="num" w:pos="0"/>
+              </w:tabs>
+              <w:autoSpaceDE w:val="0"/>
+              <w:autoSpaceDN w:val="0"/>
+              <w:adjustRightInd w:val="0"/>
+              <w:spacing w:after="0" w:line="360" w:lineRule="auto"/>
+              <w:jc w:val="center"/>
+              <w:rPr>
+                <w:rFonts w:ascii="Times New Roman" w:hAnsi="Times New Roman" w:cs="Times New Roman"/>
+                <w:color w:val="000000"/>
+                <w:sz w:val="28"/>
+                <w:szCs w:val="28"/>
+                <w:lang w:val="ru-RU"/>
+              </w:rPr>
+            </w:pPr>
+            <w:r>
+              <w:rPr>
+                <w:rFonts w:ascii="Times New Roman" w:hAnsi="Times New Roman" w:cs="Times New Roman"/>
+                <w:color w:val="000000"/>
+                <w:sz w:val="28"/>
+                <w:szCs w:val="28"/>
+                <w:lang w:val="ru-RU"/>
+              </w:rPr>
+              <w:t>4000х4000</w:t>
+            </w:r>
+          </w:p>
+        </w:tc>
+        <w:tc>
+          <w:tcPr>
+            <w:tcW w:w="3115" w:type="dxa"/>
+            <w:vAlign w:val="center"/>
+          </w:tcPr>
+          <w:p>
+            <w:pPr>
+              <w:tabs>
+                <w:tab w:val="num" w:pos="0"/>
+              </w:tabs>
+              <w:autoSpaceDE w:val="0"/>
+              <w:autoSpaceDN w:val="0"/>
+              <w:adjustRightInd w:val="0"/>
+              <w:spacing w:after="0" w:line="360" w:lineRule="auto"/>
+              <w:jc w:val="center"/>
+              <w:rPr>
+                <w:rFonts w:ascii="Times New Roman" w:hAnsi="Times New Roman" w:cs="Times New Roman"/>
+                <w:color w:val="000000"/>
+                <w:sz w:val="28"/>
+                <w:szCs w:val="28"/>
+                <w:lang w:val="ru-RU"/>
+              </w:rPr>
+            </w:pPr>
+            <w:r>
+              <w:rPr>
+                <w:rFonts w:ascii="Times New Roman" w:hAnsi="Times New Roman" w:cs="Times New Roman"/>
+                <w:color w:val="000000"/>
+                <w:sz w:val="28"/>
+                <w:szCs w:val="28"/>
+              </w:rPr>
+              <w:t>64 000 000 000</w:t>
+            </w:r>
+          </w:p>
+        </w:tc>
+        <w:tc>
+          <w:tcPr>
+            <w:tcW w:w="3115" w:type="dxa"/>
+            <w:vAlign w:val="center"/>
+          </w:tcPr>
+          <w:p>
+            <w:pPr>
+              <w:tabs>
+                <w:tab w:val="num" w:pos="0"/>
+              </w:tabs>
+              <w:autoSpaceDE w:val="0"/>
+              <w:autoSpaceDN w:val="0"/>
+              <w:adjustRightInd w:val="0"/>
+              <w:spacing w:after="0" w:line="360" w:lineRule="auto"/>
+              <w:jc w:val="center"/>
+              <w:rPr>
+                <w:rFonts w:ascii="Times New Roman" w:hAnsi="Times New Roman" w:cs="Times New Roman"/>
+                <w:color w:val="000000"/>
+                <w:sz w:val="28"/>
+                <w:szCs w:val="28"/>
+                <w:lang w:val="ru-RU"/>
+              </w:rPr>
+            </w:pPr>
+            <w:r>
+              <w:rPr>
+                <w:rFonts w:ascii="Times New Roman" w:hAnsi="Times New Roman" w:cs="Times New Roman"/>
+                <w:color w:val="000000"/>
+                <w:sz w:val="28"/>
+                <w:szCs w:val="28"/>
+              </w:rPr>
+              <w:t>~8.5 минут</w:t>
+            </w:r>
+          </w:p>
+        </w:tc>
+      </w:tr>
+      <w:tr>
+        <w:trPr>
+          <w:trHeight w:val="483"/>
+        </w:trPr>
+        <w:tc>
+          <w:tcPr>
+            <w:tcW w:w="3115" w:type="dxa"/>
+            <w:vAlign w:val="center"/>
+          </w:tcPr>
+          <w:p>
+            <w:pPr>
+              <w:tabs>
+                <w:tab w:val="num" w:pos="0"/>
+              </w:tabs>
+              <w:autoSpaceDE w:val="0"/>
+              <w:autoSpaceDN w:val="0"/>
+              <w:adjustRightInd w:val="0"/>
+              <w:spacing w:after="0" w:line="360" w:lineRule="auto"/>
+              <w:jc w:val="center"/>
+              <w:rPr>
+                <w:rFonts w:ascii="Times New Roman" w:hAnsi="Times New Roman" w:cs="Times New Roman"/>
+                <w:color w:val="000000"/>
+                <w:sz w:val="28"/>
+                <w:szCs w:val="28"/>
+                <w:lang w:val="ru-RU"/>
+              </w:rPr>
+            </w:pPr>
+            <w:r>
+              <w:rPr>
+                <w:rFonts w:ascii="Times New Roman" w:hAnsi="Times New Roman" w:cs="Times New Roman"/>
+                <w:color w:val="000000"/>
+                <w:sz w:val="28"/>
+                <w:szCs w:val="28"/>
+                <w:lang w:val="ru-RU"/>
+              </w:rPr>
+              <w:t>10000х10000</w:t>
+            </w:r>
+          </w:p>
+        </w:tc>
+        <w:tc>
+          <w:tcPr>
+            <w:tcW w:w="3115" w:type="dxa"/>
+            <w:vAlign w:val="center"/>
+          </w:tcPr>
+          <w:p>
+            <w:pPr>
+              <w:tabs>
+                <w:tab w:val="num" w:pos="0"/>
+              </w:tabs>
+              <w:autoSpaceDE w:val="0"/>
+              <w:autoSpaceDN w:val="0"/>
+              <w:adjustRightInd w:val="0"/>
+              <w:spacing w:after="0" w:line="360" w:lineRule="auto"/>
+              <w:jc w:val="center"/>
+              <w:rPr>
+                <w:rFonts w:ascii="Times New Roman" w:hAnsi="Times New Roman" w:cs="Times New Roman"/>
+                <w:color w:val="000000"/>
+                <w:sz w:val="28"/>
+                <w:szCs w:val="28"/>
+                <w:lang w:val="ru-RU"/>
+              </w:rPr>
+            </w:pPr>
+            <w:r>
+              <w:rPr>
+                <w:rFonts w:ascii="Times New Roman" w:hAnsi="Times New Roman" w:cs="Times New Roman"/>
+                <w:color w:val="000000"/>
+                <w:sz w:val="28"/>
+                <w:szCs w:val="28"/>
+              </w:rPr>
+              <w:t>1 000 000 000 000</w:t>
+            </w:r>
+          </w:p>
+        </w:tc>
+        <w:tc>
+          <w:tcPr>
+            <w:tcW w:w="3115" w:type="dxa"/>
+            <w:vAlign w:val="center"/>
+          </w:tcPr>
+          <w:p>
+            <w:pPr>
+              <w:tabs>
+                <w:tab w:val="num" w:pos="0"/>
+              </w:tabs>
+              <w:autoSpaceDE w:val="0"/>
+              <w:autoSpaceDN w:val="0"/>
+              <w:adjustRightInd w:val="0"/>
+              <w:spacing w:after="0" w:line="360" w:lineRule="auto"/>
+              <w:jc w:val="center"/>
+              <w:rPr>
+                <w:rFonts w:ascii="Times New Roman" w:hAnsi="Times New Roman" w:cs="Times New Roman"/>
+                <w:color w:val="000000"/>
+                <w:sz w:val="28"/>
+                <w:szCs w:val="28"/>
+                <w:lang w:val="ru-RU"/>
+              </w:rPr>
+            </w:pPr>
+            <w:r>
+              <w:rPr>
+                <w:rFonts w:ascii="Times New Roman" w:hAnsi="Times New Roman" w:cs="Times New Roman"/>
+                <w:color w:val="000000"/>
+                <w:sz w:val="28"/>
+                <w:szCs w:val="28"/>
+              </w:rPr>
+              <w:t>~2.2 часа</w:t>
+            </w:r>
+          </w:p>
+        </w:tc>
+      </w:tr>
+    </w:tbl>
+    <w:p>
+      <w:pPr>
+        <w:autoSpaceDE w:val="0"/>
+        <w:autoSpaceDN w:val="0"/>
+        <w:adjustRightInd w:val="0"/>
+        <w:spacing w:before="240" w:after="0" w:line="360" w:lineRule="auto"/>
         <w:jc w:val="both"/>
         <w:rPr>
           <w:rFonts w:ascii="Times New Roman" w:hAnsi="Times New Roman" w:cs="Times New Roman"/>
@@ -1650,7 +3709,27 @@
           <w:szCs w:val="28"/>
           <w:lang w:val="ru-RU"/>
         </w:rPr>
-        <w:t xml:space="preserve">Реализовал предложенные алгоритмы сортировки и протестировал их на случайном, возрастающем, убывающем, возростающе-убывающем наборе </w:t>
+        <w:t xml:space="preserve">Реализовал предложенные алгоритмы сортировки и протестировал их на случайном, возрастающем, убывающем, </w:t>
+      </w:r>
+      <w:r>
+        <w:rPr>
+          <w:rFonts w:ascii="Times New Roman" w:hAnsi="Times New Roman" w:cs="Times New Roman"/>
+          <w:color w:val="000000"/>
+          <w:sz w:val="28"/>
+          <w:szCs w:val="28"/>
+          <w:lang w:val="ru-RU"/>
+        </w:rPr>
+        <w:t>возрастающе</w:t>
+      </w:r>
+      <w:r>
+        <w:rPr>
+          <w:rFonts w:ascii="Times New Roman" w:hAnsi="Times New Roman" w:cs="Times New Roman"/>
+          <w:color w:val="000000"/>
+          <w:sz w:val="28"/>
+          <w:szCs w:val="28"/>
+          <w:lang w:val="ru-RU"/>
+        </w:rPr>
+        <w:t xml:space="preserve">-убывающем наборе </w:t>
       </w:r>
       <w:r>
         <w:rPr>
@@ -3096,7 +5175,6 @@
   <w:style w:type="character" w:default="1" w:styleId="a0">
     <w:name w:val="Default Paragraph Font"/>
     <w:uiPriority w:val="1"/>
-    <w:semiHidden/>
     <w:unhideWhenUsed/>
   </w:style>
   <w:style w:type="table" w:default="1" w:styleId="a1">
@@ -3409,6 +5487,35 @@
       <w:color w:val="0F4761" w:themeColor="accent1" w:themeShade="BF"/>
       <w:spacing w:val="5"/>
     </w:rPr>
+  </w:style>
+  <w:style w:type="character" w:styleId="ac">
+    <w:name w:val="Placeholder Text"/>
+    <w:basedOn w:val="a0"/>
+    <w:uiPriority w:val="99"/>
+    <w:semiHidden/>
+    <w:rsid w:val="006E5BE8"/>
+    <w:rPr>
+      <w:color w:val="666666"/>
+    </w:rPr>
+  </w:style>
+  <w:style w:type="table" w:styleId="ad">
+    <w:name w:val="Table Grid"/>
+    <w:basedOn w:val="a1"/>
+    <w:uiPriority w:val="39"/>
+    <w:rsid w:val="00E231EE"/>
+    <w:pPr>
+      <w:spacing w:after="0" w:line="240" w:lineRule="auto"/>
+    </w:pPr>
+    <w:tblPr>
+      <w:tblBorders>
+        <w:top w:val="single" w:sz="4" w:space="0" w:color="auto"/>
+        <w:left w:val="single" w:sz="4" w:space="0" w:color="auto"/>
+        <w:bottom w:val="single" w:sz="4" w:space="0" w:color="auto"/>
+        <w:right w:val="single" w:sz="4" w:space="0" w:color="auto"/>
+        <w:insideH w:val="single" w:sz="4" w:space="0" w:color="auto"/>
+        <w:insideV w:val="single" w:sz="4" w:space="0" w:color="auto"/>
+      </w:tblBorders>
+    </w:tblPr>
   </w:style>
 </w:styles>
 </file>

</xml_diff>